<commit_message>
AdvancedRelations-HW-add two seed methods = manual and with databaseInitializer
</commit_message>
<xml_diff>
--- a/05. DB-Advanced-EF-Core-Advanced-Relations-Exercises.docx
+++ b/05. DB-Advanced-EF-Core-Advanced-Relations-Exercises.docx
@@ -465,7 +465,7 @@
                     <a:blip r:embed="rId9" cstate="print">
                       <a:extLst>
                         <a:ext uri="{28A0092B-C50C-407E-A947-70E740481C1C}">
-                          <a14:useLocalDpi xmlns:a14="http://schemas.microsoft.com/office/drawing/2010/main" xmlns:wps="http://schemas.microsoft.com/office/word/2010/wordprocessingShape" xmlns:wpi="http://schemas.microsoft.com/office/word/2010/wordprocessingInk" xmlns:wpg="http://schemas.microsoft.com/office/word/2010/wordprocessingGroup" xmlns:w16se="http://schemas.microsoft.com/office/word/2015/wordml/symex" xmlns:w15="http://schemas.microsoft.com/office/word/2012/wordml" xmlns:w14="http://schemas.microsoft.com/office/word/2010/wordml" xmlns:w="http://schemas.openxmlformats.org/wordprocessingml/2006/main" xmlns:w10="urn:schemas-microsoft-com:office:word" xmlns:wp14="http://schemas.microsoft.com/office/word/2010/wordprocessingDrawing" xmlns:v="urn:schemas-microsoft-com:vml" xmlns:o="urn:schemas-microsoft-com:office:office" xmlns:mc="http://schemas.openxmlformats.org/markup-compatibility/2006" xmlns:cx1="http://schemas.microsoft.com/office/drawing/2015/9/8/chartex" xmlns:cx="http://schemas.microsoft.com/office/drawing/2014/chartex" xmlns:wpc="http://schemas.microsoft.com/office/word/2010/wordprocessingCanvas" xmlns="" val="0"/>
+                          <a14:useLocalDpi xmlns="" xmlns:wpc="http://schemas.microsoft.com/office/word/2010/wordprocessingCanvas" xmlns:cx="http://schemas.microsoft.com/office/drawing/2014/chartex" xmlns:cx1="http://schemas.microsoft.com/office/drawing/2015/9/8/chartex" xmlns:mc="http://schemas.openxmlformats.org/markup-compatibility/2006" xmlns:o="urn:schemas-microsoft-com:office:office" xmlns:v="urn:schemas-microsoft-com:vml" xmlns:wp14="http://schemas.microsoft.com/office/word/2010/wordprocessingDrawing" xmlns:w10="urn:schemas-microsoft-com:office:word" xmlns:w="http://schemas.openxmlformats.org/wordprocessingml/2006/main" xmlns:w14="http://schemas.microsoft.com/office/word/2010/wordml" xmlns:w15="http://schemas.microsoft.com/office/word/2012/wordml" xmlns:w16se="http://schemas.microsoft.com/office/word/2015/wordml/symex" xmlns:wpg="http://schemas.microsoft.com/office/word/2010/wordprocessingGroup" xmlns:wpi="http://schemas.microsoft.com/office/word/2010/wordprocessingInk" xmlns:wps="http://schemas.microsoft.com/office/word/2010/wordprocessingShape" xmlns:a14="http://schemas.microsoft.com/office/drawing/2010/main" val="0"/>
                         </a:ext>
                       </a:extLst>
                     </a:blip>
@@ -565,7 +565,7 @@
                     <a:blip r:embed="rId10" cstate="print">
                       <a:extLst>
                         <a:ext uri="{28A0092B-C50C-407E-A947-70E740481C1C}">
-                          <a14:useLocalDpi xmlns:a14="http://schemas.microsoft.com/office/drawing/2010/main" xmlns:wps="http://schemas.microsoft.com/office/word/2010/wordprocessingShape" xmlns:wpi="http://schemas.microsoft.com/office/word/2010/wordprocessingInk" xmlns:wpg="http://schemas.microsoft.com/office/word/2010/wordprocessingGroup" xmlns:w16se="http://schemas.microsoft.com/office/word/2015/wordml/symex" xmlns:w15="http://schemas.microsoft.com/office/word/2012/wordml" xmlns:w14="http://schemas.microsoft.com/office/word/2010/wordml" xmlns:w="http://schemas.openxmlformats.org/wordprocessingml/2006/main" xmlns:w10="urn:schemas-microsoft-com:office:word" xmlns:wp14="http://schemas.microsoft.com/office/word/2010/wordprocessingDrawing" xmlns:v="urn:schemas-microsoft-com:vml" xmlns:o="urn:schemas-microsoft-com:office:office" xmlns:mc="http://schemas.openxmlformats.org/markup-compatibility/2006" xmlns:cx1="http://schemas.microsoft.com/office/drawing/2015/9/8/chartex" xmlns:cx="http://schemas.microsoft.com/office/drawing/2014/chartex" xmlns:wpc="http://schemas.microsoft.com/office/word/2010/wordprocessingCanvas" xmlns="" val="0"/>
+                          <a14:useLocalDpi xmlns="" xmlns:wpc="http://schemas.microsoft.com/office/word/2010/wordprocessingCanvas" xmlns:cx="http://schemas.microsoft.com/office/drawing/2014/chartex" xmlns:cx1="http://schemas.microsoft.com/office/drawing/2015/9/8/chartex" xmlns:mc="http://schemas.openxmlformats.org/markup-compatibility/2006" xmlns:o="urn:schemas-microsoft-com:office:office" xmlns:v="urn:schemas-microsoft-com:vml" xmlns:wp14="http://schemas.microsoft.com/office/word/2010/wordprocessingDrawing" xmlns:w10="urn:schemas-microsoft-com:office:word" xmlns:w="http://schemas.openxmlformats.org/wordprocessingml/2006/main" xmlns:w14="http://schemas.microsoft.com/office/word/2010/wordml" xmlns:w15="http://schemas.microsoft.com/office/word/2012/wordml" xmlns:w16se="http://schemas.microsoft.com/office/word/2015/wordml/symex" xmlns:wpg="http://schemas.microsoft.com/office/word/2010/wordprocessingGroup" xmlns:wpi="http://schemas.microsoft.com/office/word/2010/wordprocessingInk" xmlns:wps="http://schemas.microsoft.com/office/word/2010/wordprocessingShape" xmlns:a14="http://schemas.microsoft.com/office/drawing/2010/main" val="0"/>
                         </a:ext>
                       </a:extLst>
                     </a:blip>
@@ -805,6 +805,8 @@
           <w:noProof/>
         </w:rPr>
       </w:pPr>
+      <w:bookmarkStart w:id="1" w:name="OLE_LINK1"/>
+      <w:bookmarkStart w:id="2" w:name="OLE_LINK2"/>
       <w:r>
         <w:rPr>
           <w:noProof/>
@@ -914,6 +916,8 @@
         <w:t>)</w:t>
       </w:r>
     </w:p>
+    <w:bookmarkEnd w:id="1"/>
+    <w:bookmarkEnd w:id="2"/>
     <w:p>
       <w:pPr>
         <w:pStyle w:val="ListParagraph"/>
@@ -1062,6 +1066,8 @@
           <w:noProof/>
         </w:rPr>
       </w:pPr>
+      <w:bookmarkStart w:id="3" w:name="OLE_LINK3"/>
+      <w:bookmarkStart w:id="4" w:name="OLE_LINK4"/>
       <w:r>
         <w:rPr>
           <w:noProof/>
@@ -1135,6 +1141,8 @@
         <w:t>, non-unicode)</w:t>
       </w:r>
     </w:p>
+    <w:bookmarkEnd w:id="3"/>
+    <w:bookmarkEnd w:id="4"/>
     <w:p>
       <w:pPr>
         <w:pStyle w:val="ListParagraph"/>
@@ -2333,7 +2341,7 @@
                   <a:blip r:embed="rId1" cstate="print">
                     <a:extLst>
                       <a:ext uri="{28A0092B-C50C-407E-A947-70E740481C1C}">
-                        <a14:useLocalDpi xmlns:a14="http://schemas.microsoft.com/office/drawing/2010/main" xmlns:wps="http://schemas.microsoft.com/office/word/2010/wordprocessingShape" xmlns:wpi="http://schemas.microsoft.com/office/word/2010/wordprocessingInk" xmlns:wpg="http://schemas.microsoft.com/office/word/2010/wordprocessingGroup" xmlns:w16se="http://schemas.microsoft.com/office/word/2015/wordml/symex" xmlns:w15="http://schemas.microsoft.com/office/word/2012/wordml" xmlns:w14="http://schemas.microsoft.com/office/word/2010/wordml" xmlns:w="http://schemas.openxmlformats.org/wordprocessingml/2006/main" xmlns:w10="urn:schemas-microsoft-com:office:word" xmlns:wp14="http://schemas.microsoft.com/office/word/2010/wordprocessingDrawing" xmlns:v="urn:schemas-microsoft-com:vml" xmlns:o="urn:schemas-microsoft-com:office:office" xmlns:mc="http://schemas.openxmlformats.org/markup-compatibility/2006" xmlns:cx1="http://schemas.microsoft.com/office/drawing/2015/9/8/chartex" xmlns:cx="http://schemas.microsoft.com/office/drawing/2014/chartex" xmlns:wpc="http://schemas.microsoft.com/office/word/2010/wordprocessingCanvas" xmlns="" val="0"/>
+                        <a14:useLocalDpi xmlns="" xmlns:wpc="http://schemas.microsoft.com/office/word/2010/wordprocessingCanvas" xmlns:cx="http://schemas.microsoft.com/office/drawing/2014/chartex" xmlns:cx1="http://schemas.microsoft.com/office/drawing/2015/9/8/chartex" xmlns:mc="http://schemas.openxmlformats.org/markup-compatibility/2006" xmlns:o="urn:schemas-microsoft-com:office:office" xmlns:v="urn:schemas-microsoft-com:vml" xmlns:wp14="http://schemas.microsoft.com/office/word/2010/wordprocessingDrawing" xmlns:w10="urn:schemas-microsoft-com:office:word" xmlns:w="http://schemas.openxmlformats.org/wordprocessingml/2006/main" xmlns:w14="http://schemas.microsoft.com/office/word/2010/wordml" xmlns:w15="http://schemas.microsoft.com/office/word/2012/wordml" xmlns:w16se="http://schemas.microsoft.com/office/word/2015/wordml/symex" xmlns:wpg="http://schemas.microsoft.com/office/word/2010/wordprocessingGroup" xmlns:wpi="http://schemas.microsoft.com/office/word/2010/wordprocessingInk" xmlns:wps="http://schemas.microsoft.com/office/word/2010/wordprocessingShape" xmlns:a14="http://schemas.microsoft.com/office/drawing/2010/main" val="0"/>
                       </a:ext>
                     </a:extLst>
                   </a:blip>
@@ -2464,7 +2472,7 @@
                               <a:blip r:embed="rId4" cstate="print">
                                 <a:extLst>
                                   <a:ext uri="{28A0092B-C50C-407E-A947-70E740481C1C}">
-                                    <a14:useLocalDpi xmlns:a14="http://schemas.microsoft.com/office/drawing/2010/main" xmlns:wps="http://schemas.microsoft.com/office/word/2010/wordprocessingShape" xmlns:wpi="http://schemas.microsoft.com/office/word/2010/wordprocessingInk" xmlns:wpg="http://schemas.microsoft.com/office/word/2010/wordprocessingGroup" xmlns:w16se="http://schemas.microsoft.com/office/word/2015/wordml/symex" xmlns:w15="http://schemas.microsoft.com/office/word/2012/wordml" xmlns:w14="http://schemas.microsoft.com/office/word/2010/wordml" xmlns:w="http://schemas.openxmlformats.org/wordprocessingml/2006/main" xmlns:w10="urn:schemas-microsoft-com:office:word" xmlns:wp14="http://schemas.microsoft.com/office/word/2010/wordprocessingDrawing" xmlns:v="urn:schemas-microsoft-com:vml" xmlns:o="urn:schemas-microsoft-com:office:office" xmlns:mc="http://schemas.openxmlformats.org/markup-compatibility/2006" xmlns:cx1="http://schemas.microsoft.com/office/drawing/2015/9/8/chartex" xmlns:cx="http://schemas.microsoft.com/office/drawing/2014/chartex" xmlns:wpc="http://schemas.microsoft.com/office/word/2010/wordprocessingCanvas" xmlns="" val="0"/>
+                                    <a14:useLocalDpi xmlns="" xmlns:wpc="http://schemas.microsoft.com/office/word/2010/wordprocessingCanvas" xmlns:cx="http://schemas.microsoft.com/office/drawing/2014/chartex" xmlns:cx1="http://schemas.microsoft.com/office/drawing/2015/9/8/chartex" xmlns:mc="http://schemas.openxmlformats.org/markup-compatibility/2006" xmlns:o="urn:schemas-microsoft-com:office:office" xmlns:v="urn:schemas-microsoft-com:vml" xmlns:wp14="http://schemas.microsoft.com/office/word/2010/wordprocessingDrawing" xmlns:w10="urn:schemas-microsoft-com:office:word" xmlns:w="http://schemas.openxmlformats.org/wordprocessingml/2006/main" xmlns:w14="http://schemas.microsoft.com/office/word/2010/wordml" xmlns:w15="http://schemas.microsoft.com/office/word/2012/wordml" xmlns:w16se="http://schemas.microsoft.com/office/word/2015/wordml/symex" xmlns:wpg="http://schemas.microsoft.com/office/word/2010/wordprocessingGroup" xmlns:wpi="http://schemas.microsoft.com/office/word/2010/wordprocessingInk" xmlns:wps="http://schemas.microsoft.com/office/word/2010/wordprocessingShape" xmlns:a14="http://schemas.microsoft.com/office/drawing/2010/main" val="0"/>
                                   </a:ext>
                                 </a:extLst>
                               </a:blip>
@@ -2529,7 +2537,7 @@
                               <a:blip r:embed="rId5" cstate="print">
                                 <a:extLst>
                                   <a:ext uri="{28A0092B-C50C-407E-A947-70E740481C1C}">
-                                    <a14:useLocalDpi xmlns:a14="http://schemas.microsoft.com/office/drawing/2010/main" xmlns:wps="http://schemas.microsoft.com/office/word/2010/wordprocessingShape" xmlns:wpi="http://schemas.microsoft.com/office/word/2010/wordprocessingInk" xmlns:wpg="http://schemas.microsoft.com/office/word/2010/wordprocessingGroup" xmlns:w16se="http://schemas.microsoft.com/office/word/2015/wordml/symex" xmlns:w15="http://schemas.microsoft.com/office/word/2012/wordml" xmlns:w14="http://schemas.microsoft.com/office/word/2010/wordml" xmlns:w="http://schemas.openxmlformats.org/wordprocessingml/2006/main" xmlns:w10="urn:schemas-microsoft-com:office:word" xmlns:wp14="http://schemas.microsoft.com/office/word/2010/wordprocessingDrawing" xmlns:v="urn:schemas-microsoft-com:vml" xmlns:o="urn:schemas-microsoft-com:office:office" xmlns:mc="http://schemas.openxmlformats.org/markup-compatibility/2006" xmlns:cx1="http://schemas.microsoft.com/office/drawing/2015/9/8/chartex" xmlns:cx="http://schemas.microsoft.com/office/drawing/2014/chartex" xmlns:wpc="http://schemas.microsoft.com/office/word/2010/wordprocessingCanvas" xmlns="" val="0"/>
+                                    <a14:useLocalDpi xmlns="" xmlns:wpc="http://schemas.microsoft.com/office/word/2010/wordprocessingCanvas" xmlns:cx="http://schemas.microsoft.com/office/drawing/2014/chartex" xmlns:cx1="http://schemas.microsoft.com/office/drawing/2015/9/8/chartex" xmlns:mc="http://schemas.openxmlformats.org/markup-compatibility/2006" xmlns:o="urn:schemas-microsoft-com:office:office" xmlns:v="urn:schemas-microsoft-com:vml" xmlns:wp14="http://schemas.microsoft.com/office/word/2010/wordprocessingDrawing" xmlns:w10="urn:schemas-microsoft-com:office:word" xmlns:w="http://schemas.openxmlformats.org/wordprocessingml/2006/main" xmlns:w14="http://schemas.microsoft.com/office/word/2010/wordml" xmlns:w15="http://schemas.microsoft.com/office/word/2012/wordml" xmlns:w16se="http://schemas.microsoft.com/office/word/2015/wordml/symex" xmlns:wpg="http://schemas.microsoft.com/office/word/2010/wordprocessingGroup" xmlns:wpi="http://schemas.microsoft.com/office/word/2010/wordprocessingInk" xmlns:wps="http://schemas.microsoft.com/office/word/2010/wordprocessingShape" xmlns:a14="http://schemas.microsoft.com/office/drawing/2010/main" val="0"/>
                                   </a:ext>
                                 </a:extLst>
                               </a:blip>
@@ -2585,7 +2593,7 @@
                               <a:blip r:embed="rId6" cstate="print">
                                 <a:extLst>
                                   <a:ext uri="{28A0092B-C50C-407E-A947-70E740481C1C}">
-                                    <a14:useLocalDpi xmlns:a14="http://schemas.microsoft.com/office/drawing/2010/main" xmlns:wps="http://schemas.microsoft.com/office/word/2010/wordprocessingShape" xmlns:wpi="http://schemas.microsoft.com/office/word/2010/wordprocessingInk" xmlns:wpg="http://schemas.microsoft.com/office/word/2010/wordprocessingGroup" xmlns:w16se="http://schemas.microsoft.com/office/word/2015/wordml/symex" xmlns:w15="http://schemas.microsoft.com/office/word/2012/wordml" xmlns:w14="http://schemas.microsoft.com/office/word/2010/wordml" xmlns:w="http://schemas.openxmlformats.org/wordprocessingml/2006/main" xmlns:w10="urn:schemas-microsoft-com:office:word" xmlns:wp14="http://schemas.microsoft.com/office/word/2010/wordprocessingDrawing" xmlns:v="urn:schemas-microsoft-com:vml" xmlns:o="urn:schemas-microsoft-com:office:office" xmlns:mc="http://schemas.openxmlformats.org/markup-compatibility/2006" xmlns:cx1="http://schemas.microsoft.com/office/drawing/2015/9/8/chartex" xmlns:cx="http://schemas.microsoft.com/office/drawing/2014/chartex" xmlns:wpc="http://schemas.microsoft.com/office/word/2010/wordprocessingCanvas" xmlns="" val="0"/>
+                                    <a14:useLocalDpi xmlns="" xmlns:wpc="http://schemas.microsoft.com/office/word/2010/wordprocessingCanvas" xmlns:cx="http://schemas.microsoft.com/office/drawing/2014/chartex" xmlns:cx1="http://schemas.microsoft.com/office/drawing/2015/9/8/chartex" xmlns:mc="http://schemas.openxmlformats.org/markup-compatibility/2006" xmlns:o="urn:schemas-microsoft-com:office:office" xmlns:v="urn:schemas-microsoft-com:vml" xmlns:wp14="http://schemas.microsoft.com/office/word/2010/wordprocessingDrawing" xmlns:w10="urn:schemas-microsoft-com:office:word" xmlns:w="http://schemas.openxmlformats.org/wordprocessingml/2006/main" xmlns:w14="http://schemas.microsoft.com/office/word/2010/wordml" xmlns:w15="http://schemas.microsoft.com/office/word/2012/wordml" xmlns:w16se="http://schemas.microsoft.com/office/word/2015/wordml/symex" xmlns:wpg="http://schemas.microsoft.com/office/word/2010/wordprocessingGroup" xmlns:wpi="http://schemas.microsoft.com/office/word/2010/wordprocessingInk" xmlns:wps="http://schemas.microsoft.com/office/word/2010/wordprocessingShape" xmlns:a14="http://schemas.microsoft.com/office/drawing/2010/main" val="0"/>
                                   </a:ext>
                                 </a:extLst>
                               </a:blip>
@@ -2640,7 +2648,7 @@
                               <a:blip r:embed="rId7" cstate="print">
                                 <a:extLst>
                                   <a:ext uri="{28A0092B-C50C-407E-A947-70E740481C1C}">
-                                    <a14:useLocalDpi xmlns:a14="http://schemas.microsoft.com/office/drawing/2010/main" xmlns:wps="http://schemas.microsoft.com/office/word/2010/wordprocessingShape" xmlns:wpi="http://schemas.microsoft.com/office/word/2010/wordprocessingInk" xmlns:wpg="http://schemas.microsoft.com/office/word/2010/wordprocessingGroup" xmlns:w16se="http://schemas.microsoft.com/office/word/2015/wordml/symex" xmlns:w15="http://schemas.microsoft.com/office/word/2012/wordml" xmlns:w14="http://schemas.microsoft.com/office/word/2010/wordml" xmlns:w="http://schemas.openxmlformats.org/wordprocessingml/2006/main" xmlns:w10="urn:schemas-microsoft-com:office:word" xmlns:wp14="http://schemas.microsoft.com/office/word/2010/wordprocessingDrawing" xmlns:v="urn:schemas-microsoft-com:vml" xmlns:o="urn:schemas-microsoft-com:office:office" xmlns:mc="http://schemas.openxmlformats.org/markup-compatibility/2006" xmlns:cx1="http://schemas.microsoft.com/office/drawing/2015/9/8/chartex" xmlns:cx="http://schemas.microsoft.com/office/drawing/2014/chartex" xmlns:wpc="http://schemas.microsoft.com/office/word/2010/wordprocessingCanvas" xmlns="" val="0"/>
+                                    <a14:useLocalDpi xmlns="" xmlns:wpc="http://schemas.microsoft.com/office/word/2010/wordprocessingCanvas" xmlns:cx="http://schemas.microsoft.com/office/drawing/2014/chartex" xmlns:cx1="http://schemas.microsoft.com/office/drawing/2015/9/8/chartex" xmlns:mc="http://schemas.openxmlformats.org/markup-compatibility/2006" xmlns:o="urn:schemas-microsoft-com:office:office" xmlns:v="urn:schemas-microsoft-com:vml" xmlns:wp14="http://schemas.microsoft.com/office/word/2010/wordprocessingDrawing" xmlns:w10="urn:schemas-microsoft-com:office:word" xmlns:w="http://schemas.openxmlformats.org/wordprocessingml/2006/main" xmlns:w14="http://schemas.microsoft.com/office/word/2010/wordml" xmlns:w15="http://schemas.microsoft.com/office/word/2012/wordml" xmlns:w16se="http://schemas.microsoft.com/office/word/2015/wordml/symex" xmlns:wpg="http://schemas.microsoft.com/office/word/2010/wordprocessingGroup" xmlns:wpi="http://schemas.microsoft.com/office/word/2010/wordprocessingInk" xmlns:wps="http://schemas.microsoft.com/office/word/2010/wordprocessingShape" xmlns:a14="http://schemas.microsoft.com/office/drawing/2010/main" val="0"/>
                                   </a:ext>
                                 </a:extLst>
                               </a:blip>
@@ -2695,7 +2703,7 @@
                               <a:blip r:embed="rId8" cstate="print">
                                 <a:extLst>
                                   <a:ext uri="{28A0092B-C50C-407E-A947-70E740481C1C}">
-                                    <a14:useLocalDpi xmlns:a14="http://schemas.microsoft.com/office/drawing/2010/main" xmlns:wps="http://schemas.microsoft.com/office/word/2010/wordprocessingShape" xmlns:wpi="http://schemas.microsoft.com/office/word/2010/wordprocessingInk" xmlns:wpg="http://schemas.microsoft.com/office/word/2010/wordprocessingGroup" xmlns:w16se="http://schemas.microsoft.com/office/word/2015/wordml/symex" xmlns:w15="http://schemas.microsoft.com/office/word/2012/wordml" xmlns:w14="http://schemas.microsoft.com/office/word/2010/wordml" xmlns:w="http://schemas.openxmlformats.org/wordprocessingml/2006/main" xmlns:w10="urn:schemas-microsoft-com:office:word" xmlns:wp14="http://schemas.microsoft.com/office/word/2010/wordprocessingDrawing" xmlns:v="urn:schemas-microsoft-com:vml" xmlns:o="urn:schemas-microsoft-com:office:office" xmlns:mc="http://schemas.openxmlformats.org/markup-compatibility/2006" xmlns:cx1="http://schemas.microsoft.com/office/drawing/2015/9/8/chartex" xmlns:cx="http://schemas.microsoft.com/office/drawing/2014/chartex" xmlns:wpc="http://schemas.microsoft.com/office/word/2010/wordprocessingCanvas" xmlns="" val="0"/>
+                                    <a14:useLocalDpi xmlns="" xmlns:wpc="http://schemas.microsoft.com/office/word/2010/wordprocessingCanvas" xmlns:cx="http://schemas.microsoft.com/office/drawing/2014/chartex" xmlns:cx1="http://schemas.microsoft.com/office/drawing/2015/9/8/chartex" xmlns:mc="http://schemas.openxmlformats.org/markup-compatibility/2006" xmlns:o="urn:schemas-microsoft-com:office:office" xmlns:v="urn:schemas-microsoft-com:vml" xmlns:wp14="http://schemas.microsoft.com/office/word/2010/wordprocessingDrawing" xmlns:w10="urn:schemas-microsoft-com:office:word" xmlns:w="http://schemas.openxmlformats.org/wordprocessingml/2006/main" xmlns:w14="http://schemas.microsoft.com/office/word/2010/wordml" xmlns:w15="http://schemas.microsoft.com/office/word/2012/wordml" xmlns:w16se="http://schemas.microsoft.com/office/word/2015/wordml/symex" xmlns:wpg="http://schemas.microsoft.com/office/word/2010/wordprocessingGroup" xmlns:wpi="http://schemas.microsoft.com/office/word/2010/wordprocessingInk" xmlns:wps="http://schemas.microsoft.com/office/word/2010/wordprocessingShape" xmlns:a14="http://schemas.microsoft.com/office/drawing/2010/main" val="0"/>
                                   </a:ext>
                                 </a:extLst>
                               </a:blip>
@@ -2752,7 +2760,7 @@
                               <a:blip r:embed="rId9" cstate="print">
                                 <a:extLst>
                                   <a:ext uri="{28A0092B-C50C-407E-A947-70E740481C1C}">
-                                    <a14:useLocalDpi xmlns:a14="http://schemas.microsoft.com/office/drawing/2010/main" xmlns:wps="http://schemas.microsoft.com/office/word/2010/wordprocessingShape" xmlns:wpi="http://schemas.microsoft.com/office/word/2010/wordprocessingInk" xmlns:wpg="http://schemas.microsoft.com/office/word/2010/wordprocessingGroup" xmlns:w16se="http://schemas.microsoft.com/office/word/2015/wordml/symex" xmlns:w15="http://schemas.microsoft.com/office/word/2012/wordml" xmlns:w14="http://schemas.microsoft.com/office/word/2010/wordml" xmlns:w="http://schemas.openxmlformats.org/wordprocessingml/2006/main" xmlns:w10="urn:schemas-microsoft-com:office:word" xmlns:wp14="http://schemas.microsoft.com/office/word/2010/wordprocessingDrawing" xmlns:v="urn:schemas-microsoft-com:vml" xmlns:o="urn:schemas-microsoft-com:office:office" xmlns:mc="http://schemas.openxmlformats.org/markup-compatibility/2006" xmlns:cx1="http://schemas.microsoft.com/office/drawing/2015/9/8/chartex" xmlns:cx="http://schemas.microsoft.com/office/drawing/2014/chartex" xmlns:wpc="http://schemas.microsoft.com/office/word/2010/wordprocessingCanvas" xmlns="" val="0"/>
+                                    <a14:useLocalDpi xmlns="" xmlns:wpc="http://schemas.microsoft.com/office/word/2010/wordprocessingCanvas" xmlns:cx="http://schemas.microsoft.com/office/drawing/2014/chartex" xmlns:cx1="http://schemas.microsoft.com/office/drawing/2015/9/8/chartex" xmlns:mc="http://schemas.openxmlformats.org/markup-compatibility/2006" xmlns:o="urn:schemas-microsoft-com:office:office" xmlns:v="urn:schemas-microsoft-com:vml" xmlns:wp14="http://schemas.microsoft.com/office/word/2010/wordprocessingDrawing" xmlns:w10="urn:schemas-microsoft-com:office:word" xmlns:w="http://schemas.openxmlformats.org/wordprocessingml/2006/main" xmlns:w14="http://schemas.microsoft.com/office/word/2010/wordml" xmlns:w15="http://schemas.microsoft.com/office/word/2012/wordml" xmlns:w16se="http://schemas.microsoft.com/office/word/2015/wordml/symex" xmlns:wpg="http://schemas.microsoft.com/office/word/2010/wordprocessingGroup" xmlns:wpi="http://schemas.microsoft.com/office/word/2010/wordprocessingInk" xmlns:wps="http://schemas.microsoft.com/office/word/2010/wordprocessingShape" xmlns:a14="http://schemas.microsoft.com/office/drawing/2010/main" val="0"/>
                                   </a:ext>
                                 </a:extLst>
                               </a:blip>
@@ -2809,7 +2817,7 @@
                               <a:blip r:embed="rId10" cstate="print">
                                 <a:extLst>
                                   <a:ext uri="{28A0092B-C50C-407E-A947-70E740481C1C}">
-                                    <a14:useLocalDpi xmlns:a14="http://schemas.microsoft.com/office/drawing/2010/main" xmlns:wps="http://schemas.microsoft.com/office/word/2010/wordprocessingShape" xmlns:wpi="http://schemas.microsoft.com/office/word/2010/wordprocessingInk" xmlns:wpg="http://schemas.microsoft.com/office/word/2010/wordprocessingGroup" xmlns:w16se="http://schemas.microsoft.com/office/word/2015/wordml/symex" xmlns:w15="http://schemas.microsoft.com/office/word/2012/wordml" xmlns:w14="http://schemas.microsoft.com/office/word/2010/wordml" xmlns:w="http://schemas.openxmlformats.org/wordprocessingml/2006/main" xmlns:w10="urn:schemas-microsoft-com:office:word" xmlns:wp14="http://schemas.microsoft.com/office/word/2010/wordprocessingDrawing" xmlns:v="urn:schemas-microsoft-com:vml" xmlns:o="urn:schemas-microsoft-com:office:office" xmlns:mc="http://schemas.openxmlformats.org/markup-compatibility/2006" xmlns:cx1="http://schemas.microsoft.com/office/drawing/2015/9/8/chartex" xmlns:cx="http://schemas.microsoft.com/office/drawing/2014/chartex" xmlns:wpc="http://schemas.microsoft.com/office/word/2010/wordprocessingCanvas" xmlns="" val="0"/>
+                                    <a14:useLocalDpi xmlns="" xmlns:wpc="http://schemas.microsoft.com/office/word/2010/wordprocessingCanvas" xmlns:cx="http://schemas.microsoft.com/office/drawing/2014/chartex" xmlns:cx1="http://schemas.microsoft.com/office/drawing/2015/9/8/chartex" xmlns:mc="http://schemas.openxmlformats.org/markup-compatibility/2006" xmlns:o="urn:schemas-microsoft-com:office:office" xmlns:v="urn:schemas-microsoft-com:vml" xmlns:wp14="http://schemas.microsoft.com/office/word/2010/wordprocessingDrawing" xmlns:w10="urn:schemas-microsoft-com:office:word" xmlns:w="http://schemas.openxmlformats.org/wordprocessingml/2006/main" xmlns:w14="http://schemas.microsoft.com/office/word/2010/wordml" xmlns:w15="http://schemas.microsoft.com/office/word/2012/wordml" xmlns:w16se="http://schemas.microsoft.com/office/word/2015/wordml/symex" xmlns:wpg="http://schemas.microsoft.com/office/word/2010/wordprocessingGroup" xmlns:wpi="http://schemas.microsoft.com/office/word/2010/wordprocessingInk" xmlns:wps="http://schemas.microsoft.com/office/word/2010/wordprocessingShape" xmlns:a14="http://schemas.microsoft.com/office/drawing/2010/main" val="0"/>
                                   </a:ext>
                                 </a:extLst>
                               </a:blip>
@@ -2866,7 +2874,7 @@
                               <a:blip r:embed="rId11" cstate="print">
                                 <a:extLst>
                                   <a:ext uri="{28A0092B-C50C-407E-A947-70E740481C1C}">
-                                    <a14:useLocalDpi xmlns:a14="http://schemas.microsoft.com/office/drawing/2010/main" xmlns:wps="http://schemas.microsoft.com/office/word/2010/wordprocessingShape" xmlns:wpi="http://schemas.microsoft.com/office/word/2010/wordprocessingInk" xmlns:wpg="http://schemas.microsoft.com/office/word/2010/wordprocessingGroup" xmlns:w16se="http://schemas.microsoft.com/office/word/2015/wordml/symex" xmlns:w15="http://schemas.microsoft.com/office/word/2012/wordml" xmlns:w14="http://schemas.microsoft.com/office/word/2010/wordml" xmlns:w="http://schemas.openxmlformats.org/wordprocessingml/2006/main" xmlns:w10="urn:schemas-microsoft-com:office:word" xmlns:wp14="http://schemas.microsoft.com/office/word/2010/wordprocessingDrawing" xmlns:v="urn:schemas-microsoft-com:vml" xmlns:o="urn:schemas-microsoft-com:office:office" xmlns:mc="http://schemas.openxmlformats.org/markup-compatibility/2006" xmlns:cx1="http://schemas.microsoft.com/office/drawing/2015/9/8/chartex" xmlns:cx="http://schemas.microsoft.com/office/drawing/2014/chartex" xmlns:wpc="http://schemas.microsoft.com/office/word/2010/wordprocessingCanvas" xmlns="" val="0"/>
+                                    <a14:useLocalDpi xmlns="" xmlns:wpc="http://schemas.microsoft.com/office/word/2010/wordprocessingCanvas" xmlns:cx="http://schemas.microsoft.com/office/drawing/2014/chartex" xmlns:cx1="http://schemas.microsoft.com/office/drawing/2015/9/8/chartex" xmlns:mc="http://schemas.openxmlformats.org/markup-compatibility/2006" xmlns:o="urn:schemas-microsoft-com:office:office" xmlns:v="urn:schemas-microsoft-com:vml" xmlns:wp14="http://schemas.microsoft.com/office/word/2010/wordprocessingDrawing" xmlns:w10="urn:schemas-microsoft-com:office:word" xmlns:w="http://schemas.openxmlformats.org/wordprocessingml/2006/main" xmlns:w14="http://schemas.microsoft.com/office/word/2010/wordml" xmlns:w15="http://schemas.microsoft.com/office/word/2012/wordml" xmlns:w16se="http://schemas.microsoft.com/office/word/2015/wordml/symex" xmlns:wpg="http://schemas.microsoft.com/office/word/2010/wordprocessingGroup" xmlns:wpi="http://schemas.microsoft.com/office/word/2010/wordprocessingInk" xmlns:wps="http://schemas.microsoft.com/office/word/2010/wordprocessingShape" xmlns:a14="http://schemas.microsoft.com/office/drawing/2010/main" val="0"/>
                                   </a:ext>
                                 </a:extLst>
                               </a:blip>
@@ -2921,7 +2929,7 @@
                               <a:blip r:embed="rId12" cstate="print">
                                 <a:extLst>
                                   <a:ext uri="{28A0092B-C50C-407E-A947-70E740481C1C}">
-                                    <a14:useLocalDpi xmlns:a14="http://schemas.microsoft.com/office/drawing/2010/main" xmlns:wps="http://schemas.microsoft.com/office/word/2010/wordprocessingShape" xmlns:wpi="http://schemas.microsoft.com/office/word/2010/wordprocessingInk" xmlns:wpg="http://schemas.microsoft.com/office/word/2010/wordprocessingGroup" xmlns:w16se="http://schemas.microsoft.com/office/word/2015/wordml/symex" xmlns:w15="http://schemas.microsoft.com/office/word/2012/wordml" xmlns:w14="http://schemas.microsoft.com/office/word/2010/wordml" xmlns:w="http://schemas.openxmlformats.org/wordprocessingml/2006/main" xmlns:w10="urn:schemas-microsoft-com:office:word" xmlns:wp14="http://schemas.microsoft.com/office/word/2010/wordprocessingDrawing" xmlns:v="urn:schemas-microsoft-com:vml" xmlns:o="urn:schemas-microsoft-com:office:office" xmlns:mc="http://schemas.openxmlformats.org/markup-compatibility/2006" xmlns:cx1="http://schemas.microsoft.com/office/drawing/2015/9/8/chartex" xmlns:cx="http://schemas.microsoft.com/office/drawing/2014/chartex" xmlns:wpc="http://schemas.microsoft.com/office/word/2010/wordprocessingCanvas" xmlns="" val="0"/>
+                                    <a14:useLocalDpi xmlns="" xmlns:wpc="http://schemas.microsoft.com/office/word/2010/wordprocessingCanvas" xmlns:cx="http://schemas.microsoft.com/office/drawing/2014/chartex" xmlns:cx1="http://schemas.microsoft.com/office/drawing/2015/9/8/chartex" xmlns:mc="http://schemas.openxmlformats.org/markup-compatibility/2006" xmlns:o="urn:schemas-microsoft-com:office:office" xmlns:v="urn:schemas-microsoft-com:vml" xmlns:wp14="http://schemas.microsoft.com/office/word/2010/wordprocessingDrawing" xmlns:w10="urn:schemas-microsoft-com:office:word" xmlns:w="http://schemas.openxmlformats.org/wordprocessingml/2006/main" xmlns:w14="http://schemas.microsoft.com/office/word/2010/wordml" xmlns:w15="http://schemas.microsoft.com/office/word/2012/wordml" xmlns:w16se="http://schemas.microsoft.com/office/word/2015/wordml/symex" xmlns:wpg="http://schemas.microsoft.com/office/word/2010/wordprocessingGroup" xmlns:wpi="http://schemas.microsoft.com/office/word/2010/wordprocessingInk" xmlns:wps="http://schemas.microsoft.com/office/word/2010/wordprocessingShape" xmlns:a14="http://schemas.microsoft.com/office/drawing/2010/main" val="0"/>
                                   </a:ext>
                                 </a:extLst>
                               </a:blip>
@@ -3027,7 +3035,7 @@
                     <w:sz w:val="18"/>
                     <w:szCs w:val="18"/>
                   </w:rPr>
-                  <w:t>3</w:t>
+                  <w:t>2</w:t>
                 </w:r>
                 <w:r>
                   <w:rPr>
@@ -5958,7 +5966,7 @@
 </file>
 
 <file path=customXml/itemProps1.xml><?xml version="1.0" encoding="utf-8"?>
-<ds:datastoreItem xmlns:ds="http://schemas.openxmlformats.org/officeDocument/2006/customXml" ds:itemID="{148E85F8-75A2-4F0A-B446-4637394F03AC}">
+<ds:datastoreItem xmlns:ds="http://schemas.openxmlformats.org/officeDocument/2006/customXml" ds:itemID="{194F09C6-51A9-4FAE-8703-C4C4AFC3FF85}">
   <ds:schemaRefs>
     <ds:schemaRef ds:uri="http://schemas.openxmlformats.org/officeDocument/2006/bibliography"/>
   </ds:schemaRefs>

</xml_diff>

<commit_message>
delete some unnesessary files
</commit_message>
<xml_diff>
--- a/05. DB-Advanced-EF-Core-Advanced-Relations-Exercises.docx
+++ b/05. DB-Advanced-EF-Core-Advanced-Relations-Exercises.docx
@@ -465,7 +465,7 @@
                     <a:blip r:embed="rId9" cstate="print">
                       <a:extLst>
                         <a:ext uri="{28A0092B-C50C-407E-A947-70E740481C1C}">
-                          <a14:useLocalDpi xmlns="" xmlns:wpc="http://schemas.microsoft.com/office/word/2010/wordprocessingCanvas" xmlns:cx="http://schemas.microsoft.com/office/drawing/2014/chartex" xmlns:cx1="http://schemas.microsoft.com/office/drawing/2015/9/8/chartex" xmlns:mc="http://schemas.openxmlformats.org/markup-compatibility/2006" xmlns:o="urn:schemas-microsoft-com:office:office" xmlns:v="urn:schemas-microsoft-com:vml" xmlns:wp14="http://schemas.microsoft.com/office/word/2010/wordprocessingDrawing" xmlns:w10="urn:schemas-microsoft-com:office:word" xmlns:w="http://schemas.openxmlformats.org/wordprocessingml/2006/main" xmlns:w14="http://schemas.microsoft.com/office/word/2010/wordml" xmlns:w15="http://schemas.microsoft.com/office/word/2012/wordml" xmlns:w16se="http://schemas.microsoft.com/office/word/2015/wordml/symex" xmlns:wpg="http://schemas.microsoft.com/office/word/2010/wordprocessingGroup" xmlns:wpi="http://schemas.microsoft.com/office/word/2010/wordprocessingInk" xmlns:wps="http://schemas.microsoft.com/office/word/2010/wordprocessingShape" xmlns:a14="http://schemas.microsoft.com/office/drawing/2010/main" val="0"/>
+                          <a14:useLocalDpi xmlns:a14="http://schemas.microsoft.com/office/drawing/2010/main" xmlns:wps="http://schemas.microsoft.com/office/word/2010/wordprocessingShape" xmlns:wpi="http://schemas.microsoft.com/office/word/2010/wordprocessingInk" xmlns:wpg="http://schemas.microsoft.com/office/word/2010/wordprocessingGroup" xmlns:w16se="http://schemas.microsoft.com/office/word/2015/wordml/symex" xmlns:w15="http://schemas.microsoft.com/office/word/2012/wordml" xmlns:w14="http://schemas.microsoft.com/office/word/2010/wordml" xmlns:w="http://schemas.openxmlformats.org/wordprocessingml/2006/main" xmlns:w10="urn:schemas-microsoft-com:office:word" xmlns:wp14="http://schemas.microsoft.com/office/word/2010/wordprocessingDrawing" xmlns:v="urn:schemas-microsoft-com:vml" xmlns:o="urn:schemas-microsoft-com:office:office" xmlns:mc="http://schemas.openxmlformats.org/markup-compatibility/2006" xmlns:cx1="http://schemas.microsoft.com/office/drawing/2015/9/8/chartex" xmlns:cx="http://schemas.microsoft.com/office/drawing/2014/chartex" xmlns:wpc="http://schemas.microsoft.com/office/word/2010/wordprocessingCanvas" xmlns="" val="0"/>
                         </a:ext>
                       </a:extLst>
                     </a:blip>
@@ -565,7 +565,7 @@
                     <a:blip r:embed="rId10" cstate="print">
                       <a:extLst>
                         <a:ext uri="{28A0092B-C50C-407E-A947-70E740481C1C}">
-                          <a14:useLocalDpi xmlns="" xmlns:wpc="http://schemas.microsoft.com/office/word/2010/wordprocessingCanvas" xmlns:cx="http://schemas.microsoft.com/office/drawing/2014/chartex" xmlns:cx1="http://schemas.microsoft.com/office/drawing/2015/9/8/chartex" xmlns:mc="http://schemas.openxmlformats.org/markup-compatibility/2006" xmlns:o="urn:schemas-microsoft-com:office:office" xmlns:v="urn:schemas-microsoft-com:vml" xmlns:wp14="http://schemas.microsoft.com/office/word/2010/wordprocessingDrawing" xmlns:w10="urn:schemas-microsoft-com:office:word" xmlns:w="http://schemas.openxmlformats.org/wordprocessingml/2006/main" xmlns:w14="http://schemas.microsoft.com/office/word/2010/wordml" xmlns:w15="http://schemas.microsoft.com/office/word/2012/wordml" xmlns:w16se="http://schemas.microsoft.com/office/word/2015/wordml/symex" xmlns:wpg="http://schemas.microsoft.com/office/word/2010/wordprocessingGroup" xmlns:wpi="http://schemas.microsoft.com/office/word/2010/wordprocessingInk" xmlns:wps="http://schemas.microsoft.com/office/word/2010/wordprocessingShape" xmlns:a14="http://schemas.microsoft.com/office/drawing/2010/main" val="0"/>
+                          <a14:useLocalDpi xmlns:a14="http://schemas.microsoft.com/office/drawing/2010/main" xmlns:wps="http://schemas.microsoft.com/office/word/2010/wordprocessingShape" xmlns:wpi="http://schemas.microsoft.com/office/word/2010/wordprocessingInk" xmlns:wpg="http://schemas.microsoft.com/office/word/2010/wordprocessingGroup" xmlns:w16se="http://schemas.microsoft.com/office/word/2015/wordml/symex" xmlns:w15="http://schemas.microsoft.com/office/word/2012/wordml" xmlns:w14="http://schemas.microsoft.com/office/word/2010/wordml" xmlns:w="http://schemas.openxmlformats.org/wordprocessingml/2006/main" xmlns:w10="urn:schemas-microsoft-com:office:word" xmlns:wp14="http://schemas.microsoft.com/office/word/2010/wordprocessingDrawing" xmlns:v="urn:schemas-microsoft-com:vml" xmlns:o="urn:schemas-microsoft-com:office:office" xmlns:mc="http://schemas.openxmlformats.org/markup-compatibility/2006" xmlns:cx1="http://schemas.microsoft.com/office/drawing/2015/9/8/chartex" xmlns:cx="http://schemas.microsoft.com/office/drawing/2014/chartex" xmlns:wpc="http://schemas.microsoft.com/office/word/2010/wordprocessingCanvas" xmlns="" val="0"/>
                         </a:ext>
                       </a:extLst>
                     </a:blip>
@@ -954,6 +954,8 @@
           <w:noProof/>
         </w:rPr>
       </w:pPr>
+      <w:bookmarkStart w:id="3" w:name="OLE_LINK5"/>
+      <w:bookmarkStart w:id="4" w:name="OLE_LINK6"/>
       <w:r>
         <w:rPr>
           <w:noProof/>
@@ -1033,6 +1035,8 @@
         <w:t>ExpirationDate</w:t>
       </w:r>
     </w:p>
+    <w:bookmarkEnd w:id="3"/>
+    <w:bookmarkEnd w:id="4"/>
     <w:p>
       <w:pPr>
         <w:pStyle w:val="ListParagraph"/>
@@ -1066,8 +1070,8 @@
           <w:noProof/>
         </w:rPr>
       </w:pPr>
-      <w:bookmarkStart w:id="3" w:name="OLE_LINK3"/>
-      <w:bookmarkStart w:id="4" w:name="OLE_LINK4"/>
+      <w:bookmarkStart w:id="5" w:name="OLE_LINK3"/>
+      <w:bookmarkStart w:id="6" w:name="OLE_LINK4"/>
       <w:r>
         <w:rPr>
           <w:noProof/>
@@ -1141,8 +1145,8 @@
         <w:t>, non-unicode)</w:t>
       </w:r>
     </w:p>
-    <w:bookmarkEnd w:id="3"/>
-    <w:bookmarkEnd w:id="4"/>
+    <w:bookmarkEnd w:id="5"/>
+    <w:bookmarkEnd w:id="6"/>
     <w:p>
       <w:pPr>
         <w:pStyle w:val="ListParagraph"/>
@@ -1730,6 +1734,7 @@
                 <w:b w:val="0"/>
               </w:rPr>
             </w:pPr>
+            <w:bookmarkStart w:id="7" w:name="OLE_LINK7"/>
             <w:r>
               <w:rPr>
                 <w:b w:val="0"/>
@@ -1779,6 +1784,7 @@
               <w:t>--- SWIFT: UNCRBGSF</w:t>
             </w:r>
           </w:p>
+          <w:bookmarkEnd w:id="7"/>
           <w:p>
             <w:pPr>
               <w:pStyle w:val="Code"/>
@@ -1992,6 +1998,8 @@
       <w:r>
         <w:t>"</w:t>
       </w:r>
+      <w:bookmarkStart w:id="8" w:name="OLE_LINK8"/>
+      <w:bookmarkStart w:id="9" w:name="OLE_LINK9"/>
       <w:r>
         <w:t xml:space="preserve">User with id </w:t>
       </w:r>
@@ -2014,6 +2022,8 @@
         </w:rPr>
         <w:t>} not found!</w:t>
       </w:r>
+      <w:bookmarkEnd w:id="8"/>
+      <w:bookmarkEnd w:id="9"/>
       <w:r>
         <w:rPr>
           <w:noProof/>
@@ -2341,7 +2351,7 @@
                   <a:blip r:embed="rId1" cstate="print">
                     <a:extLst>
                       <a:ext uri="{28A0092B-C50C-407E-A947-70E740481C1C}">
-                        <a14:useLocalDpi xmlns="" xmlns:wpc="http://schemas.microsoft.com/office/word/2010/wordprocessingCanvas" xmlns:cx="http://schemas.microsoft.com/office/drawing/2014/chartex" xmlns:cx1="http://schemas.microsoft.com/office/drawing/2015/9/8/chartex" xmlns:mc="http://schemas.openxmlformats.org/markup-compatibility/2006" xmlns:o="urn:schemas-microsoft-com:office:office" xmlns:v="urn:schemas-microsoft-com:vml" xmlns:wp14="http://schemas.microsoft.com/office/word/2010/wordprocessingDrawing" xmlns:w10="urn:schemas-microsoft-com:office:word" xmlns:w="http://schemas.openxmlformats.org/wordprocessingml/2006/main" xmlns:w14="http://schemas.microsoft.com/office/word/2010/wordml" xmlns:w15="http://schemas.microsoft.com/office/word/2012/wordml" xmlns:w16se="http://schemas.microsoft.com/office/word/2015/wordml/symex" xmlns:wpg="http://schemas.microsoft.com/office/word/2010/wordprocessingGroup" xmlns:wpi="http://schemas.microsoft.com/office/word/2010/wordprocessingInk" xmlns:wps="http://schemas.microsoft.com/office/word/2010/wordprocessingShape" xmlns:a14="http://schemas.microsoft.com/office/drawing/2010/main" val="0"/>
+                        <a14:useLocalDpi xmlns:a14="http://schemas.microsoft.com/office/drawing/2010/main" xmlns:wps="http://schemas.microsoft.com/office/word/2010/wordprocessingShape" xmlns:wpi="http://schemas.microsoft.com/office/word/2010/wordprocessingInk" xmlns:wpg="http://schemas.microsoft.com/office/word/2010/wordprocessingGroup" xmlns:w16se="http://schemas.microsoft.com/office/word/2015/wordml/symex" xmlns:w15="http://schemas.microsoft.com/office/word/2012/wordml" xmlns:w14="http://schemas.microsoft.com/office/word/2010/wordml" xmlns:w="http://schemas.openxmlformats.org/wordprocessingml/2006/main" xmlns:w10="urn:schemas-microsoft-com:office:word" xmlns:wp14="http://schemas.microsoft.com/office/word/2010/wordprocessingDrawing" xmlns:v="urn:schemas-microsoft-com:vml" xmlns:o="urn:schemas-microsoft-com:office:office" xmlns:mc="http://schemas.openxmlformats.org/markup-compatibility/2006" xmlns:cx1="http://schemas.microsoft.com/office/drawing/2015/9/8/chartex" xmlns:cx="http://schemas.microsoft.com/office/drawing/2014/chartex" xmlns:wpc="http://schemas.microsoft.com/office/word/2010/wordprocessingCanvas" xmlns="" val="0"/>
                       </a:ext>
                     </a:extLst>
                   </a:blip>
@@ -2472,7 +2482,7 @@
                               <a:blip r:embed="rId4" cstate="print">
                                 <a:extLst>
                                   <a:ext uri="{28A0092B-C50C-407E-A947-70E740481C1C}">
-                                    <a14:useLocalDpi xmlns="" xmlns:wpc="http://schemas.microsoft.com/office/word/2010/wordprocessingCanvas" xmlns:cx="http://schemas.microsoft.com/office/drawing/2014/chartex" xmlns:cx1="http://schemas.microsoft.com/office/drawing/2015/9/8/chartex" xmlns:mc="http://schemas.openxmlformats.org/markup-compatibility/2006" xmlns:o="urn:schemas-microsoft-com:office:office" xmlns:v="urn:schemas-microsoft-com:vml" xmlns:wp14="http://schemas.microsoft.com/office/word/2010/wordprocessingDrawing" xmlns:w10="urn:schemas-microsoft-com:office:word" xmlns:w="http://schemas.openxmlformats.org/wordprocessingml/2006/main" xmlns:w14="http://schemas.microsoft.com/office/word/2010/wordml" xmlns:w15="http://schemas.microsoft.com/office/word/2012/wordml" xmlns:w16se="http://schemas.microsoft.com/office/word/2015/wordml/symex" xmlns:wpg="http://schemas.microsoft.com/office/word/2010/wordprocessingGroup" xmlns:wpi="http://schemas.microsoft.com/office/word/2010/wordprocessingInk" xmlns:wps="http://schemas.microsoft.com/office/word/2010/wordprocessingShape" xmlns:a14="http://schemas.microsoft.com/office/drawing/2010/main" val="0"/>
+                                    <a14:useLocalDpi xmlns:a14="http://schemas.microsoft.com/office/drawing/2010/main" xmlns:wps="http://schemas.microsoft.com/office/word/2010/wordprocessingShape" xmlns:wpi="http://schemas.microsoft.com/office/word/2010/wordprocessingInk" xmlns:wpg="http://schemas.microsoft.com/office/word/2010/wordprocessingGroup" xmlns:w16se="http://schemas.microsoft.com/office/word/2015/wordml/symex" xmlns:w15="http://schemas.microsoft.com/office/word/2012/wordml" xmlns:w14="http://schemas.microsoft.com/office/word/2010/wordml" xmlns:w="http://schemas.openxmlformats.org/wordprocessingml/2006/main" xmlns:w10="urn:schemas-microsoft-com:office:word" xmlns:wp14="http://schemas.microsoft.com/office/word/2010/wordprocessingDrawing" xmlns:v="urn:schemas-microsoft-com:vml" xmlns:o="urn:schemas-microsoft-com:office:office" xmlns:mc="http://schemas.openxmlformats.org/markup-compatibility/2006" xmlns:cx1="http://schemas.microsoft.com/office/drawing/2015/9/8/chartex" xmlns:cx="http://schemas.microsoft.com/office/drawing/2014/chartex" xmlns:wpc="http://schemas.microsoft.com/office/word/2010/wordprocessingCanvas" xmlns="" val="0"/>
                                   </a:ext>
                                 </a:extLst>
                               </a:blip>
@@ -2537,7 +2547,7 @@
                               <a:blip r:embed="rId5" cstate="print">
                                 <a:extLst>
                                   <a:ext uri="{28A0092B-C50C-407E-A947-70E740481C1C}">
-                                    <a14:useLocalDpi xmlns="" xmlns:wpc="http://schemas.microsoft.com/office/word/2010/wordprocessingCanvas" xmlns:cx="http://schemas.microsoft.com/office/drawing/2014/chartex" xmlns:cx1="http://schemas.microsoft.com/office/drawing/2015/9/8/chartex" xmlns:mc="http://schemas.openxmlformats.org/markup-compatibility/2006" xmlns:o="urn:schemas-microsoft-com:office:office" xmlns:v="urn:schemas-microsoft-com:vml" xmlns:wp14="http://schemas.microsoft.com/office/word/2010/wordprocessingDrawing" xmlns:w10="urn:schemas-microsoft-com:office:word" xmlns:w="http://schemas.openxmlformats.org/wordprocessingml/2006/main" xmlns:w14="http://schemas.microsoft.com/office/word/2010/wordml" xmlns:w15="http://schemas.microsoft.com/office/word/2012/wordml" xmlns:w16se="http://schemas.microsoft.com/office/word/2015/wordml/symex" xmlns:wpg="http://schemas.microsoft.com/office/word/2010/wordprocessingGroup" xmlns:wpi="http://schemas.microsoft.com/office/word/2010/wordprocessingInk" xmlns:wps="http://schemas.microsoft.com/office/word/2010/wordprocessingShape" xmlns:a14="http://schemas.microsoft.com/office/drawing/2010/main" val="0"/>
+                                    <a14:useLocalDpi xmlns:a14="http://schemas.microsoft.com/office/drawing/2010/main" xmlns:wps="http://schemas.microsoft.com/office/word/2010/wordprocessingShape" xmlns:wpi="http://schemas.microsoft.com/office/word/2010/wordprocessingInk" xmlns:wpg="http://schemas.microsoft.com/office/word/2010/wordprocessingGroup" xmlns:w16se="http://schemas.microsoft.com/office/word/2015/wordml/symex" xmlns:w15="http://schemas.microsoft.com/office/word/2012/wordml" xmlns:w14="http://schemas.microsoft.com/office/word/2010/wordml" xmlns:w="http://schemas.openxmlformats.org/wordprocessingml/2006/main" xmlns:w10="urn:schemas-microsoft-com:office:word" xmlns:wp14="http://schemas.microsoft.com/office/word/2010/wordprocessingDrawing" xmlns:v="urn:schemas-microsoft-com:vml" xmlns:o="urn:schemas-microsoft-com:office:office" xmlns:mc="http://schemas.openxmlformats.org/markup-compatibility/2006" xmlns:cx1="http://schemas.microsoft.com/office/drawing/2015/9/8/chartex" xmlns:cx="http://schemas.microsoft.com/office/drawing/2014/chartex" xmlns:wpc="http://schemas.microsoft.com/office/word/2010/wordprocessingCanvas" xmlns="" val="0"/>
                                   </a:ext>
                                 </a:extLst>
                               </a:blip>
@@ -2593,7 +2603,7 @@
                               <a:blip r:embed="rId6" cstate="print">
                                 <a:extLst>
                                   <a:ext uri="{28A0092B-C50C-407E-A947-70E740481C1C}">
-                                    <a14:useLocalDpi xmlns="" xmlns:wpc="http://schemas.microsoft.com/office/word/2010/wordprocessingCanvas" xmlns:cx="http://schemas.microsoft.com/office/drawing/2014/chartex" xmlns:cx1="http://schemas.microsoft.com/office/drawing/2015/9/8/chartex" xmlns:mc="http://schemas.openxmlformats.org/markup-compatibility/2006" xmlns:o="urn:schemas-microsoft-com:office:office" xmlns:v="urn:schemas-microsoft-com:vml" xmlns:wp14="http://schemas.microsoft.com/office/word/2010/wordprocessingDrawing" xmlns:w10="urn:schemas-microsoft-com:office:word" xmlns:w="http://schemas.openxmlformats.org/wordprocessingml/2006/main" xmlns:w14="http://schemas.microsoft.com/office/word/2010/wordml" xmlns:w15="http://schemas.microsoft.com/office/word/2012/wordml" xmlns:w16se="http://schemas.microsoft.com/office/word/2015/wordml/symex" xmlns:wpg="http://schemas.microsoft.com/office/word/2010/wordprocessingGroup" xmlns:wpi="http://schemas.microsoft.com/office/word/2010/wordprocessingInk" xmlns:wps="http://schemas.microsoft.com/office/word/2010/wordprocessingShape" xmlns:a14="http://schemas.microsoft.com/office/drawing/2010/main" val="0"/>
+                                    <a14:useLocalDpi xmlns:a14="http://schemas.microsoft.com/office/drawing/2010/main" xmlns:wps="http://schemas.microsoft.com/office/word/2010/wordprocessingShape" xmlns:wpi="http://schemas.microsoft.com/office/word/2010/wordprocessingInk" xmlns:wpg="http://schemas.microsoft.com/office/word/2010/wordprocessingGroup" xmlns:w16se="http://schemas.microsoft.com/office/word/2015/wordml/symex" xmlns:w15="http://schemas.microsoft.com/office/word/2012/wordml" xmlns:w14="http://schemas.microsoft.com/office/word/2010/wordml" xmlns:w="http://schemas.openxmlformats.org/wordprocessingml/2006/main" xmlns:w10="urn:schemas-microsoft-com:office:word" xmlns:wp14="http://schemas.microsoft.com/office/word/2010/wordprocessingDrawing" xmlns:v="urn:schemas-microsoft-com:vml" xmlns:o="urn:schemas-microsoft-com:office:office" xmlns:mc="http://schemas.openxmlformats.org/markup-compatibility/2006" xmlns:cx1="http://schemas.microsoft.com/office/drawing/2015/9/8/chartex" xmlns:cx="http://schemas.microsoft.com/office/drawing/2014/chartex" xmlns:wpc="http://schemas.microsoft.com/office/word/2010/wordprocessingCanvas" xmlns="" val="0"/>
                                   </a:ext>
                                 </a:extLst>
                               </a:blip>
@@ -2648,7 +2658,7 @@
                               <a:blip r:embed="rId7" cstate="print">
                                 <a:extLst>
                                   <a:ext uri="{28A0092B-C50C-407E-A947-70E740481C1C}">
-                                    <a14:useLocalDpi xmlns="" xmlns:wpc="http://schemas.microsoft.com/office/word/2010/wordprocessingCanvas" xmlns:cx="http://schemas.microsoft.com/office/drawing/2014/chartex" xmlns:cx1="http://schemas.microsoft.com/office/drawing/2015/9/8/chartex" xmlns:mc="http://schemas.openxmlformats.org/markup-compatibility/2006" xmlns:o="urn:schemas-microsoft-com:office:office" xmlns:v="urn:schemas-microsoft-com:vml" xmlns:wp14="http://schemas.microsoft.com/office/word/2010/wordprocessingDrawing" xmlns:w10="urn:schemas-microsoft-com:office:word" xmlns:w="http://schemas.openxmlformats.org/wordprocessingml/2006/main" xmlns:w14="http://schemas.microsoft.com/office/word/2010/wordml" xmlns:w15="http://schemas.microsoft.com/office/word/2012/wordml" xmlns:w16se="http://schemas.microsoft.com/office/word/2015/wordml/symex" xmlns:wpg="http://schemas.microsoft.com/office/word/2010/wordprocessingGroup" xmlns:wpi="http://schemas.microsoft.com/office/word/2010/wordprocessingInk" xmlns:wps="http://schemas.microsoft.com/office/word/2010/wordprocessingShape" xmlns:a14="http://schemas.microsoft.com/office/drawing/2010/main" val="0"/>
+                                    <a14:useLocalDpi xmlns:a14="http://schemas.microsoft.com/office/drawing/2010/main" xmlns:wps="http://schemas.microsoft.com/office/word/2010/wordprocessingShape" xmlns:wpi="http://schemas.microsoft.com/office/word/2010/wordprocessingInk" xmlns:wpg="http://schemas.microsoft.com/office/word/2010/wordprocessingGroup" xmlns:w16se="http://schemas.microsoft.com/office/word/2015/wordml/symex" xmlns:w15="http://schemas.microsoft.com/office/word/2012/wordml" xmlns:w14="http://schemas.microsoft.com/office/word/2010/wordml" xmlns:w="http://schemas.openxmlformats.org/wordprocessingml/2006/main" xmlns:w10="urn:schemas-microsoft-com:office:word" xmlns:wp14="http://schemas.microsoft.com/office/word/2010/wordprocessingDrawing" xmlns:v="urn:schemas-microsoft-com:vml" xmlns:o="urn:schemas-microsoft-com:office:office" xmlns:mc="http://schemas.openxmlformats.org/markup-compatibility/2006" xmlns:cx1="http://schemas.microsoft.com/office/drawing/2015/9/8/chartex" xmlns:cx="http://schemas.microsoft.com/office/drawing/2014/chartex" xmlns:wpc="http://schemas.microsoft.com/office/word/2010/wordprocessingCanvas" xmlns="" val="0"/>
                                   </a:ext>
                                 </a:extLst>
                               </a:blip>
@@ -2703,7 +2713,7 @@
                               <a:blip r:embed="rId8" cstate="print">
                                 <a:extLst>
                                   <a:ext uri="{28A0092B-C50C-407E-A947-70E740481C1C}">
-                                    <a14:useLocalDpi xmlns="" xmlns:wpc="http://schemas.microsoft.com/office/word/2010/wordprocessingCanvas" xmlns:cx="http://schemas.microsoft.com/office/drawing/2014/chartex" xmlns:cx1="http://schemas.microsoft.com/office/drawing/2015/9/8/chartex" xmlns:mc="http://schemas.openxmlformats.org/markup-compatibility/2006" xmlns:o="urn:schemas-microsoft-com:office:office" xmlns:v="urn:schemas-microsoft-com:vml" xmlns:wp14="http://schemas.microsoft.com/office/word/2010/wordprocessingDrawing" xmlns:w10="urn:schemas-microsoft-com:office:word" xmlns:w="http://schemas.openxmlformats.org/wordprocessingml/2006/main" xmlns:w14="http://schemas.microsoft.com/office/word/2010/wordml" xmlns:w15="http://schemas.microsoft.com/office/word/2012/wordml" xmlns:w16se="http://schemas.microsoft.com/office/word/2015/wordml/symex" xmlns:wpg="http://schemas.microsoft.com/office/word/2010/wordprocessingGroup" xmlns:wpi="http://schemas.microsoft.com/office/word/2010/wordprocessingInk" xmlns:wps="http://schemas.microsoft.com/office/word/2010/wordprocessingShape" xmlns:a14="http://schemas.microsoft.com/office/drawing/2010/main" val="0"/>
+                                    <a14:useLocalDpi xmlns:a14="http://schemas.microsoft.com/office/drawing/2010/main" xmlns:wps="http://schemas.microsoft.com/office/word/2010/wordprocessingShape" xmlns:wpi="http://schemas.microsoft.com/office/word/2010/wordprocessingInk" xmlns:wpg="http://schemas.microsoft.com/office/word/2010/wordprocessingGroup" xmlns:w16se="http://schemas.microsoft.com/office/word/2015/wordml/symex" xmlns:w15="http://schemas.microsoft.com/office/word/2012/wordml" xmlns:w14="http://schemas.microsoft.com/office/word/2010/wordml" xmlns:w="http://schemas.openxmlformats.org/wordprocessingml/2006/main" xmlns:w10="urn:schemas-microsoft-com:office:word" xmlns:wp14="http://schemas.microsoft.com/office/word/2010/wordprocessingDrawing" xmlns:v="urn:schemas-microsoft-com:vml" xmlns:o="urn:schemas-microsoft-com:office:office" xmlns:mc="http://schemas.openxmlformats.org/markup-compatibility/2006" xmlns:cx1="http://schemas.microsoft.com/office/drawing/2015/9/8/chartex" xmlns:cx="http://schemas.microsoft.com/office/drawing/2014/chartex" xmlns:wpc="http://schemas.microsoft.com/office/word/2010/wordprocessingCanvas" xmlns="" val="0"/>
                                   </a:ext>
                                 </a:extLst>
                               </a:blip>
@@ -2760,7 +2770,7 @@
                               <a:blip r:embed="rId9" cstate="print">
                                 <a:extLst>
                                   <a:ext uri="{28A0092B-C50C-407E-A947-70E740481C1C}">
-                                    <a14:useLocalDpi xmlns="" xmlns:wpc="http://schemas.microsoft.com/office/word/2010/wordprocessingCanvas" xmlns:cx="http://schemas.microsoft.com/office/drawing/2014/chartex" xmlns:cx1="http://schemas.microsoft.com/office/drawing/2015/9/8/chartex" xmlns:mc="http://schemas.openxmlformats.org/markup-compatibility/2006" xmlns:o="urn:schemas-microsoft-com:office:office" xmlns:v="urn:schemas-microsoft-com:vml" xmlns:wp14="http://schemas.microsoft.com/office/word/2010/wordprocessingDrawing" xmlns:w10="urn:schemas-microsoft-com:office:word" xmlns:w="http://schemas.openxmlformats.org/wordprocessingml/2006/main" xmlns:w14="http://schemas.microsoft.com/office/word/2010/wordml" xmlns:w15="http://schemas.microsoft.com/office/word/2012/wordml" xmlns:w16se="http://schemas.microsoft.com/office/word/2015/wordml/symex" xmlns:wpg="http://schemas.microsoft.com/office/word/2010/wordprocessingGroup" xmlns:wpi="http://schemas.microsoft.com/office/word/2010/wordprocessingInk" xmlns:wps="http://schemas.microsoft.com/office/word/2010/wordprocessingShape" xmlns:a14="http://schemas.microsoft.com/office/drawing/2010/main" val="0"/>
+                                    <a14:useLocalDpi xmlns:a14="http://schemas.microsoft.com/office/drawing/2010/main" xmlns:wps="http://schemas.microsoft.com/office/word/2010/wordprocessingShape" xmlns:wpi="http://schemas.microsoft.com/office/word/2010/wordprocessingInk" xmlns:wpg="http://schemas.microsoft.com/office/word/2010/wordprocessingGroup" xmlns:w16se="http://schemas.microsoft.com/office/word/2015/wordml/symex" xmlns:w15="http://schemas.microsoft.com/office/word/2012/wordml" xmlns:w14="http://schemas.microsoft.com/office/word/2010/wordml" xmlns:w="http://schemas.openxmlformats.org/wordprocessingml/2006/main" xmlns:w10="urn:schemas-microsoft-com:office:word" xmlns:wp14="http://schemas.microsoft.com/office/word/2010/wordprocessingDrawing" xmlns:v="urn:schemas-microsoft-com:vml" xmlns:o="urn:schemas-microsoft-com:office:office" xmlns:mc="http://schemas.openxmlformats.org/markup-compatibility/2006" xmlns:cx1="http://schemas.microsoft.com/office/drawing/2015/9/8/chartex" xmlns:cx="http://schemas.microsoft.com/office/drawing/2014/chartex" xmlns:wpc="http://schemas.microsoft.com/office/word/2010/wordprocessingCanvas" xmlns="" val="0"/>
                                   </a:ext>
                                 </a:extLst>
                               </a:blip>
@@ -2817,7 +2827,7 @@
                               <a:blip r:embed="rId10" cstate="print">
                                 <a:extLst>
                                   <a:ext uri="{28A0092B-C50C-407E-A947-70E740481C1C}">
-                                    <a14:useLocalDpi xmlns="" xmlns:wpc="http://schemas.microsoft.com/office/word/2010/wordprocessingCanvas" xmlns:cx="http://schemas.microsoft.com/office/drawing/2014/chartex" xmlns:cx1="http://schemas.microsoft.com/office/drawing/2015/9/8/chartex" xmlns:mc="http://schemas.openxmlformats.org/markup-compatibility/2006" xmlns:o="urn:schemas-microsoft-com:office:office" xmlns:v="urn:schemas-microsoft-com:vml" xmlns:wp14="http://schemas.microsoft.com/office/word/2010/wordprocessingDrawing" xmlns:w10="urn:schemas-microsoft-com:office:word" xmlns:w="http://schemas.openxmlformats.org/wordprocessingml/2006/main" xmlns:w14="http://schemas.microsoft.com/office/word/2010/wordml" xmlns:w15="http://schemas.microsoft.com/office/word/2012/wordml" xmlns:w16se="http://schemas.microsoft.com/office/word/2015/wordml/symex" xmlns:wpg="http://schemas.microsoft.com/office/word/2010/wordprocessingGroup" xmlns:wpi="http://schemas.microsoft.com/office/word/2010/wordprocessingInk" xmlns:wps="http://schemas.microsoft.com/office/word/2010/wordprocessingShape" xmlns:a14="http://schemas.microsoft.com/office/drawing/2010/main" val="0"/>
+                                    <a14:useLocalDpi xmlns:a14="http://schemas.microsoft.com/office/drawing/2010/main" xmlns:wps="http://schemas.microsoft.com/office/word/2010/wordprocessingShape" xmlns:wpi="http://schemas.microsoft.com/office/word/2010/wordprocessingInk" xmlns:wpg="http://schemas.microsoft.com/office/word/2010/wordprocessingGroup" xmlns:w16se="http://schemas.microsoft.com/office/word/2015/wordml/symex" xmlns:w15="http://schemas.microsoft.com/office/word/2012/wordml" xmlns:w14="http://schemas.microsoft.com/office/word/2010/wordml" xmlns:w="http://schemas.openxmlformats.org/wordprocessingml/2006/main" xmlns:w10="urn:schemas-microsoft-com:office:word" xmlns:wp14="http://schemas.microsoft.com/office/word/2010/wordprocessingDrawing" xmlns:v="urn:schemas-microsoft-com:vml" xmlns:o="urn:schemas-microsoft-com:office:office" xmlns:mc="http://schemas.openxmlformats.org/markup-compatibility/2006" xmlns:cx1="http://schemas.microsoft.com/office/drawing/2015/9/8/chartex" xmlns:cx="http://schemas.microsoft.com/office/drawing/2014/chartex" xmlns:wpc="http://schemas.microsoft.com/office/word/2010/wordprocessingCanvas" xmlns="" val="0"/>
                                   </a:ext>
                                 </a:extLst>
                               </a:blip>
@@ -2874,7 +2884,7 @@
                               <a:blip r:embed="rId11" cstate="print">
                                 <a:extLst>
                                   <a:ext uri="{28A0092B-C50C-407E-A947-70E740481C1C}">
-                                    <a14:useLocalDpi xmlns="" xmlns:wpc="http://schemas.microsoft.com/office/word/2010/wordprocessingCanvas" xmlns:cx="http://schemas.microsoft.com/office/drawing/2014/chartex" xmlns:cx1="http://schemas.microsoft.com/office/drawing/2015/9/8/chartex" xmlns:mc="http://schemas.openxmlformats.org/markup-compatibility/2006" xmlns:o="urn:schemas-microsoft-com:office:office" xmlns:v="urn:schemas-microsoft-com:vml" xmlns:wp14="http://schemas.microsoft.com/office/word/2010/wordprocessingDrawing" xmlns:w10="urn:schemas-microsoft-com:office:word" xmlns:w="http://schemas.openxmlformats.org/wordprocessingml/2006/main" xmlns:w14="http://schemas.microsoft.com/office/word/2010/wordml" xmlns:w15="http://schemas.microsoft.com/office/word/2012/wordml" xmlns:w16se="http://schemas.microsoft.com/office/word/2015/wordml/symex" xmlns:wpg="http://schemas.microsoft.com/office/word/2010/wordprocessingGroup" xmlns:wpi="http://schemas.microsoft.com/office/word/2010/wordprocessingInk" xmlns:wps="http://schemas.microsoft.com/office/word/2010/wordprocessingShape" xmlns:a14="http://schemas.microsoft.com/office/drawing/2010/main" val="0"/>
+                                    <a14:useLocalDpi xmlns:a14="http://schemas.microsoft.com/office/drawing/2010/main" xmlns:wps="http://schemas.microsoft.com/office/word/2010/wordprocessingShape" xmlns:wpi="http://schemas.microsoft.com/office/word/2010/wordprocessingInk" xmlns:wpg="http://schemas.microsoft.com/office/word/2010/wordprocessingGroup" xmlns:w16se="http://schemas.microsoft.com/office/word/2015/wordml/symex" xmlns:w15="http://schemas.microsoft.com/office/word/2012/wordml" xmlns:w14="http://schemas.microsoft.com/office/word/2010/wordml" xmlns:w="http://schemas.openxmlformats.org/wordprocessingml/2006/main" xmlns:w10="urn:schemas-microsoft-com:office:word" xmlns:wp14="http://schemas.microsoft.com/office/word/2010/wordprocessingDrawing" xmlns:v="urn:schemas-microsoft-com:vml" xmlns:o="urn:schemas-microsoft-com:office:office" xmlns:mc="http://schemas.openxmlformats.org/markup-compatibility/2006" xmlns:cx1="http://schemas.microsoft.com/office/drawing/2015/9/8/chartex" xmlns:cx="http://schemas.microsoft.com/office/drawing/2014/chartex" xmlns:wpc="http://schemas.microsoft.com/office/word/2010/wordprocessingCanvas" xmlns="" val="0"/>
                                   </a:ext>
                                 </a:extLst>
                               </a:blip>
@@ -2929,7 +2939,7 @@
                               <a:blip r:embed="rId12" cstate="print">
                                 <a:extLst>
                                   <a:ext uri="{28A0092B-C50C-407E-A947-70E740481C1C}">
-                                    <a14:useLocalDpi xmlns="" xmlns:wpc="http://schemas.microsoft.com/office/word/2010/wordprocessingCanvas" xmlns:cx="http://schemas.microsoft.com/office/drawing/2014/chartex" xmlns:cx1="http://schemas.microsoft.com/office/drawing/2015/9/8/chartex" xmlns:mc="http://schemas.openxmlformats.org/markup-compatibility/2006" xmlns:o="urn:schemas-microsoft-com:office:office" xmlns:v="urn:schemas-microsoft-com:vml" xmlns:wp14="http://schemas.microsoft.com/office/word/2010/wordprocessingDrawing" xmlns:w10="urn:schemas-microsoft-com:office:word" xmlns:w="http://schemas.openxmlformats.org/wordprocessingml/2006/main" xmlns:w14="http://schemas.microsoft.com/office/word/2010/wordml" xmlns:w15="http://schemas.microsoft.com/office/word/2012/wordml" xmlns:w16se="http://schemas.microsoft.com/office/word/2015/wordml/symex" xmlns:wpg="http://schemas.microsoft.com/office/word/2010/wordprocessingGroup" xmlns:wpi="http://schemas.microsoft.com/office/word/2010/wordprocessingInk" xmlns:wps="http://schemas.microsoft.com/office/word/2010/wordprocessingShape" xmlns:a14="http://schemas.microsoft.com/office/drawing/2010/main" val="0"/>
+                                    <a14:useLocalDpi xmlns:a14="http://schemas.microsoft.com/office/drawing/2010/main" xmlns:wps="http://schemas.microsoft.com/office/word/2010/wordprocessingShape" xmlns:wpi="http://schemas.microsoft.com/office/word/2010/wordprocessingInk" xmlns:wpg="http://schemas.microsoft.com/office/word/2010/wordprocessingGroup" xmlns:w16se="http://schemas.microsoft.com/office/word/2015/wordml/symex" xmlns:w15="http://schemas.microsoft.com/office/word/2012/wordml" xmlns:w14="http://schemas.microsoft.com/office/word/2010/wordml" xmlns:w="http://schemas.openxmlformats.org/wordprocessingml/2006/main" xmlns:w10="urn:schemas-microsoft-com:office:word" xmlns:wp14="http://schemas.microsoft.com/office/word/2010/wordprocessingDrawing" xmlns:v="urn:schemas-microsoft-com:vml" xmlns:o="urn:schemas-microsoft-com:office:office" xmlns:mc="http://schemas.openxmlformats.org/markup-compatibility/2006" xmlns:cx1="http://schemas.microsoft.com/office/drawing/2015/9/8/chartex" xmlns:cx="http://schemas.microsoft.com/office/drawing/2014/chartex" xmlns:wpc="http://schemas.microsoft.com/office/word/2010/wordprocessingCanvas" xmlns="" val="0"/>
                                   </a:ext>
                                 </a:extLst>
                               </a:blip>
@@ -3035,7 +3045,7 @@
                     <w:sz w:val="18"/>
                     <w:szCs w:val="18"/>
                   </w:rPr>
-                  <w:t>2</w:t>
+                  <w:t>3</w:t>
                 </w:r>
                 <w:r>
                   <w:rPr>
@@ -5966,7 +5976,7 @@
 </file>
 
 <file path=customXml/itemProps1.xml><?xml version="1.0" encoding="utf-8"?>
-<ds:datastoreItem xmlns:ds="http://schemas.openxmlformats.org/officeDocument/2006/customXml" ds:itemID="{194F09C6-51A9-4FAE-8703-C4C4AFC3FF85}">
+<ds:datastoreItem xmlns:ds="http://schemas.openxmlformats.org/officeDocument/2006/customXml" ds:itemID="{2057BC4E-C42A-4267-AF80-D473B3B6EC51}">
   <ds:schemaRefs>
     <ds:schemaRef ds:uri="http://schemas.openxmlformats.org/officeDocument/2006/bibliography"/>
   </ds:schemaRefs>

</xml_diff>